<commit_message>
First attempts on the Factory
</commit_message>
<xml_diff>
--- a/cw2_doc.docx
+++ b/cw2_doc.docx
@@ -430,13 +430,7 @@
         <w:rPr>
           <w:lang w:val="en-US"/>
         </w:rPr>
-        <w:t xml:space="preserve">Submitted online (tagged as </w:t>
-      </w:r>
-      <w:r>
-        <w:rPr>
-          <w:lang w:val="en-US"/>
-        </w:rPr>
-        <w:t>3</w:t>
+        <w:t>Submitted online (tagged as 3.3</w:t>
       </w:r>
       <w:bookmarkStart w:id="0" w:name="_GoBack"/>
       <w:bookmarkEnd w:id="0"/>
@@ -444,8 +438,224 @@
         <w:rPr>
           <w:lang w:val="en-US"/>
         </w:rPr>
-        <w:t>.1)/not relevant for this document.</w:t>
-      </w:r>
+        <w:t>)/not relevant for this document.</w:t>
+      </w:r>
+    </w:p>
+    <w:p>
+      <w:pPr>
+        <w:rPr>
+          <w:lang w:val="en-US"/>
+        </w:rPr>
+      </w:pPr>
+    </w:p>
+    <w:p>
+      <w:pPr>
+        <w:rPr>
+          <w:lang w:val="en-US"/>
+        </w:rPr>
+      </w:pPr>
+    </w:p>
+    <w:p>
+      <w:pPr>
+        <w:rPr>
+          <w:b/>
+          <w:lang w:val="en-US"/>
+        </w:rPr>
+      </w:pPr>
+      <w:r>
+        <w:rPr>
+          <w:b/>
+          <w:lang w:val="en-US"/>
+        </w:rPr>
+        <w:t xml:space="preserve">Question </w:t>
+      </w:r>
+      <w:r>
+        <w:rPr>
+          <w:b/>
+          <w:lang w:val="en-US"/>
+        </w:rPr>
+        <w:t>5</w:t>
+      </w:r>
+      <w:r>
+        <w:rPr>
+          <w:b/>
+          <w:lang w:val="en-US"/>
+        </w:rPr>
+        <w:t>:</w:t>
+      </w:r>
+    </w:p>
+    <w:p>
+      <w:pPr>
+        <w:rPr>
+          <w:lang w:val="en-US"/>
+        </w:rPr>
+      </w:pPr>
+    </w:p>
+    <w:p>
+      <w:pPr>
+        <w:rPr>
+          <w:lang w:val="en-US"/>
+        </w:rPr>
+      </w:pPr>
+      <w:r>
+        <w:rPr>
+          <w:lang w:val="en-US"/>
+        </w:rPr>
+        <w:t>Using RMI to implement the City Server proved itself to be very straightforward and I was able to put everything up and running with minimum effort. As the RMI architecture operates on top of sockets, it is on a higher level. Instead of having to explicitly send bytes through the network I only dealt with Java objects and its methods invocations. It is important to note that some overhead is expected and sockets should be the choice for ultimate performance.</w:t>
+      </w:r>
+    </w:p>
+    <w:p>
+      <w:pPr>
+        <w:rPr>
+          <w:lang w:val="en-US"/>
+        </w:rPr>
+      </w:pPr>
+    </w:p>
+    <w:p>
+      <w:pPr>
+        <w:rPr>
+          <w:lang w:val="en-US"/>
+        </w:rPr>
+      </w:pPr>
+    </w:p>
+    <w:p>
+      <w:pPr>
+        <w:rPr>
+          <w:b/>
+          <w:lang w:val="en-US"/>
+        </w:rPr>
+      </w:pPr>
+      <w:r>
+        <w:rPr>
+          <w:b/>
+          <w:lang w:val="en-US"/>
+        </w:rPr>
+        <w:t xml:space="preserve">Question </w:t>
+      </w:r>
+      <w:r>
+        <w:rPr>
+          <w:b/>
+          <w:lang w:val="en-US"/>
+        </w:rPr>
+        <w:t>6</w:t>
+      </w:r>
+      <w:r>
+        <w:rPr>
+          <w:b/>
+          <w:lang w:val="en-US"/>
+        </w:rPr>
+        <w:t>:</w:t>
+      </w:r>
+    </w:p>
+    <w:p>
+      <w:pPr>
+        <w:rPr>
+          <w:lang w:val="en-US"/>
+        </w:rPr>
+      </w:pPr>
+    </w:p>
+    <w:p>
+      <w:pPr>
+        <w:rPr>
+          <w:lang w:val="en-US"/>
+        </w:rPr>
+      </w:pPr>
+      <w:r>
+        <w:rPr>
+          <w:lang w:val="en-US"/>
+        </w:rPr>
+        <w:t xml:space="preserve">The code was submitted online (tagged as 4.1).  </w:t>
+      </w:r>
+      <w:r>
+        <w:rPr>
+          <w:lang w:val="en-US"/>
+        </w:rPr>
+        <w:t xml:space="preserve">For this task it was necessary to query the Database </w:t>
+      </w:r>
+      <w:r>
+        <w:rPr>
+          <w:lang w:val="en-US"/>
+        </w:rPr>
+        <w:t>to define the attributes for the City object the Server was initiated with. Therefore, the client from Question 4 could be used as soon as the server is running, as the client from Question 3 is not needed anymore. The information is queried from the Database.</w:t>
+      </w:r>
+    </w:p>
+    <w:p>
+      <w:pPr>
+        <w:rPr>
+          <w:lang w:val="en-US"/>
+        </w:rPr>
+      </w:pPr>
+    </w:p>
+    <w:p>
+      <w:pPr>
+        <w:rPr>
+          <w:lang w:val="en-US"/>
+        </w:rPr>
+      </w:pPr>
+      <w:r>
+        <w:rPr>
+          <w:lang w:val="en-US"/>
+        </w:rPr>
+        <w:t>The changes necessary were basically boilerplate regarding JDBC connectivity, building an statement based on the city passed as argument to the server, and querying the DB for the information about the city in question. This way, the remote object had its attributes ready. It is important to note that it was not implemented a way to identify cities which are not in the DB.</w:t>
+      </w:r>
+    </w:p>
+    <w:p>
+      <w:pPr>
+        <w:rPr>
+          <w:lang w:val="en-US"/>
+        </w:rPr>
+      </w:pPr>
+    </w:p>
+    <w:p>
+      <w:pPr>
+        <w:rPr>
+          <w:lang w:val="en-US"/>
+        </w:rPr>
+      </w:pPr>
+      <w:r>
+        <w:rPr>
+          <w:lang w:val="en-US"/>
+        </w:rPr>
+        <w:t>It is also worth mentioning that as we don’t have writing permissions on DB the client from Question 3 only overwrites the object’s attributes and not the information stored on the DB.</w:t>
+      </w:r>
+    </w:p>
+    <w:p>
+      <w:pPr>
+        <w:rPr>
+          <w:lang w:val="en-US"/>
+        </w:rPr>
+      </w:pPr>
+    </w:p>
+    <w:p>
+      <w:pPr>
+        <w:rPr>
+          <w:b/>
+          <w:lang w:val="en-US"/>
+        </w:rPr>
+      </w:pPr>
+    </w:p>
+    <w:p>
+      <w:pPr>
+        <w:rPr>
+          <w:b/>
+          <w:lang w:val="en-US"/>
+        </w:rPr>
+      </w:pPr>
+      <w:r>
+        <w:rPr>
+          <w:b/>
+          <w:lang w:val="en-US"/>
+        </w:rPr>
+        <w:t>Question 7</w:t>
+      </w:r>
+    </w:p>
+    <w:p>
+      <w:pPr>
+        <w:rPr>
+          <w:b/>
+          <w:lang w:val="en-US"/>
+        </w:rPr>
+      </w:pPr>
     </w:p>
     <w:p>
       <w:pPr>

</xml_diff>